<commit_message>
added video links and deliverable
</commit_message>
<xml_diff>
--- a/week02/assignment/week2_assignment.docx
+++ b/week02/assignment/week2_assignment.docx
@@ -209,105 +209,6 @@
           <w:sz w:val="28"/>
           <w:szCs w:val="28"/>
         </w:rPr>
-        <w:t>Objective: Understanding HDFS, YARN, and MapReduce</w:t>
-      </w:r>
-      <w:r>
-        <w:rPr>
-          <w:sz w:val="28"/>
-          <w:szCs w:val="28"/>
-        </w:rPr>
-        <w:br/>
-      </w:r>
-    </w:p>
-    <w:p>
-      <w:r>
-        <w:t>In this assignment, you will be learning about three key technologies in the Hadoop ecosystem: HDFS, YARN, and MapReduce. These technologies are foundational for processing and managing large datasets across distributed systems.</w:t>
-      </w:r>
-    </w:p>
-    <w:p>
-      <w:pPr>
-        <w:pStyle w:val="ListParagraph"/>
-        <w:numPr>
-          <w:ilvl w:val="0"/>
-          <w:numId w:val="9"/>
-        </w:numPr>
-      </w:pPr>
-      <w:r>
-        <w:rPr>
-          <w:b/>
-          <w:bCs/>
-        </w:rPr>
-        <w:t>HDFS (Hadoop Distributed File System):</w:t>
-      </w:r>
-      <w:r>
-        <w:t xml:space="preserve"> HDFS is the storage layer of Hadoop. It allows you to store large amounts of data across multiple nodes in a reliable and fault-tolerant manner. You will learn how to interact with HDFS, upload data, and verify its replication across the cluster.</w:t>
-      </w:r>
-    </w:p>
-    <w:p>
-      <w:pPr>
-        <w:pStyle w:val="ListParagraph"/>
-        <w:numPr>
-          <w:ilvl w:val="0"/>
-          <w:numId w:val="9"/>
-        </w:numPr>
-      </w:pPr>
-      <w:r>
-        <w:rPr>
-          <w:b/>
-          <w:bCs/>
-        </w:rPr>
-        <w:t>YARN (Yet Another Resource Negotiator):</w:t>
-      </w:r>
-      <w:r>
-        <w:t xml:space="preserve"> YARN is responsible for resource management in the Hadoop cluster. In this assignment, you will experiment with managing memory resources, which is crucial for running jobs efficiently across a distributed environment.</w:t>
-      </w:r>
-    </w:p>
-    <w:p>
-      <w:pPr>
-        <w:pStyle w:val="ListParagraph"/>
-        <w:numPr>
-          <w:ilvl w:val="0"/>
-          <w:numId w:val="9"/>
-        </w:numPr>
-      </w:pPr>
-      <w:r>
-        <w:rPr>
-          <w:b/>
-          <w:bCs/>
-        </w:rPr>
-        <w:t>MapReduce:</w:t>
-      </w:r>
-      <w:r>
-        <w:t xml:space="preserve"> MapReduce is a programming model used for processing large data sets in parallel. You will run a MapReduce job to estimate the value of Pi, demonstrating how large-scale computations are handled in a distributed system.</w:t>
-      </w:r>
-    </w:p>
-    <w:p>
-      <w:r>
-        <w:t xml:space="preserve">Through this assignment, you will gain hands-on experience with these technologies, learning not only how to execute commands but also understanding the </w:t>
-      </w:r>
-      <w:proofErr w:type="gramStart"/>
-      <w:r>
-        <w:t>underlying purpose</w:t>
-      </w:r>
-      <w:proofErr w:type="gramEnd"/>
-      <w:r>
-        <w:t xml:space="preserve"> behind each task. By the end, you should be able to navigate HDFS, modify YARN settings, and run MapReduce jobs to process data.</w:t>
-      </w:r>
-    </w:p>
-    <w:p>
-      <w:pPr>
-        <w:pStyle w:val="Heading1"/>
-        <w:rPr>
-          <w:sz w:val="28"/>
-          <w:szCs w:val="28"/>
-        </w:rPr>
-      </w:pPr>
-      <w:r>
-        <w:rPr>
-          <w:sz w:val="28"/>
-          <w:szCs w:val="28"/>
-        </w:rPr>
-        <w:lastRenderedPageBreak/>
         <w:t>Conceptual Foundations</w:t>
       </w:r>
     </w:p>
@@ -353,6 +254,105 @@
     </w:p>
     <w:p>
       <w:pPr>
+        <w:pStyle w:val="Heading1"/>
+        <w:rPr>
+          <w:sz w:val="28"/>
+          <w:szCs w:val="28"/>
+        </w:rPr>
+      </w:pPr>
+      <w:r>
+        <w:rPr>
+          <w:sz w:val="28"/>
+          <w:szCs w:val="28"/>
+        </w:rPr>
+        <w:t>Objective: Understanding HDFS, YARN, and MapReduce</w:t>
+      </w:r>
+      <w:r>
+        <w:rPr>
+          <w:sz w:val="28"/>
+          <w:szCs w:val="28"/>
+        </w:rPr>
+        <w:br/>
+      </w:r>
+    </w:p>
+    <w:p>
+      <w:r>
+        <w:t>In this assignment, you will be learning about three key technologies in the Hadoop ecosystem: HDFS, YARN, and MapReduce. These technologies are foundational for processing and managing large datasets across distributed systems.</w:t>
+      </w:r>
+    </w:p>
+    <w:p>
+      <w:pPr>
+        <w:pStyle w:val="ListParagraph"/>
+        <w:numPr>
+          <w:ilvl w:val="0"/>
+          <w:numId w:val="9"/>
+        </w:numPr>
+      </w:pPr>
+      <w:r>
+        <w:rPr>
+          <w:b/>
+          <w:bCs/>
+        </w:rPr>
+        <w:t>HDFS (Hadoop Distributed File System):</w:t>
+      </w:r>
+      <w:r>
+        <w:t xml:space="preserve"> HDFS is the storage layer of Hadoop. It allows you to store large amounts of data across multiple nodes in a reliable and fault-tolerant manner. You will learn how to interact with HDFS, upload data, and verify its replication across the cluster.</w:t>
+      </w:r>
+    </w:p>
+    <w:p>
+      <w:pPr>
+        <w:pStyle w:val="ListParagraph"/>
+        <w:numPr>
+          <w:ilvl w:val="0"/>
+          <w:numId w:val="9"/>
+        </w:numPr>
+      </w:pPr>
+      <w:r>
+        <w:rPr>
+          <w:b/>
+          <w:bCs/>
+        </w:rPr>
+        <w:lastRenderedPageBreak/>
+        <w:t>YARN (Yet Another Resource Negotiator):</w:t>
+      </w:r>
+      <w:r>
+        <w:t xml:space="preserve"> YARN is responsible for resource management in the Hadoop cluster. In this assignment, you will experiment with managing memory resources, which is crucial for running jobs efficiently across a distributed environment.</w:t>
+      </w:r>
+    </w:p>
+    <w:p>
+      <w:pPr>
+        <w:pStyle w:val="ListParagraph"/>
+        <w:numPr>
+          <w:ilvl w:val="0"/>
+          <w:numId w:val="9"/>
+        </w:numPr>
+      </w:pPr>
+      <w:r>
+        <w:rPr>
+          <w:b/>
+          <w:bCs/>
+        </w:rPr>
+        <w:t>MapReduce:</w:t>
+      </w:r>
+      <w:r>
+        <w:t xml:space="preserve"> MapReduce is a programming model used for processing large data sets in parallel. You will run a MapReduce job to estimate the value of Pi, demonstrating how large-scale computations are handled in a distributed system.</w:t>
+      </w:r>
+    </w:p>
+    <w:p>
+      <w:r>
+        <w:t xml:space="preserve">Through this assignment, you will gain hands-on experience with these technologies, learning not only how to execute commands but also understanding the </w:t>
+      </w:r>
+      <w:proofErr w:type="gramStart"/>
+      <w:r>
+        <w:t>underlying purpose</w:t>
+      </w:r>
+      <w:proofErr w:type="gramEnd"/>
+      <w:r>
+        <w:t xml:space="preserve"> behind each task. By the end, you should be able to navigate HDFS, modify YARN settings, and run MapReduce jobs to process data.</w:t>
+      </w:r>
+    </w:p>
+    <w:p>
+      <w:pPr>
         <w:pStyle w:val="Heading3"/>
       </w:pPr>
       <w:bookmarkStart w:id="1" w:name="X8209bbf08099f42ad156f3b53ac94565f7dfa47"/>
@@ -652,6 +652,7 @@
         <w:rPr>
           <w:rStyle w:val="ExtensionTok"/>
         </w:rPr>
+        <w:lastRenderedPageBreak/>
         <w:t>hdfs</w:t>
       </w:r>
       <w:proofErr w:type="spellEnd"/>
@@ -696,7 +697,6 @@
         </w:numPr>
       </w:pPr>
       <w:r>
-        <w:lastRenderedPageBreak/>
         <w:t>Verify that the data has been loaded:</w:t>
       </w:r>
     </w:p>
@@ -1189,6 +1189,7 @@
         <w:rPr>
           <w:rStyle w:val="ExtensionTok"/>
         </w:rPr>
+        <w:lastRenderedPageBreak/>
         <w:t>yarn</w:t>
       </w:r>
       <w:r>
@@ -1217,7 +1218,6 @@
           <w:bCs/>
           <w:color w:val="FF0000"/>
         </w:rPr>
-        <w:lastRenderedPageBreak/>
         <w:t>Deliverable:</w:t>
       </w:r>
       <w:r>

</xml_diff>